<commit_message>
add week1, week2 docs PDF
</commit_message>
<xml_diff>
--- a/BaoCaoDATN - ver3.docx
+++ b/BaoCaoDATN - ver3.docx
@@ -360,7 +360,7 @@
           <w:tab w:val="center" w:pos="4320"/>
         </w:tabs>
         <w:spacing w:before="60" w:after="60" w:line="360" w:lineRule="auto"/>
-        <w:ind w:right="-51"/>
+        <w:ind w:left="567" w:right="427" w:hanging="142"/>
         <w:jc w:val="center"/>
         <w:rPr>
           <w:rFonts w:ascii="Times New Roman" w:eastAsia="Times New Roman" w:hAnsi="Times New Roman" w:cs="Times New Roman"/>
@@ -372,6 +372,7 @@
       </w:pPr>
       <w:bookmarkStart w:id="0" w:name="OLE_LINK8"/>
       <w:bookmarkStart w:id="1" w:name="OLE_LINK9"/>
+      <w:bookmarkStart w:id="2" w:name="_GoBack"/>
       <w:r>
         <w:rPr>
           <w:rFonts w:ascii="Times New Roman" w:eastAsia="Times New Roman" w:hAnsi="Times New Roman" w:cs="Times New Roman"/>
@@ -385,6 +386,7 @@
     </w:p>
     <w:bookmarkEnd w:id="0"/>
     <w:bookmarkEnd w:id="1"/>
+    <w:bookmarkEnd w:id="2"/>
     <w:p>
       <w:pPr>
         <w:tabs>
@@ -1089,7 +1091,7 @@
           <w:sz w:val="30"/>
         </w:rPr>
       </w:pPr>
-      <w:bookmarkStart w:id="2" w:name="_Toc180079210"/>
+      <w:bookmarkStart w:id="3" w:name="_Toc180079210"/>
       <w:r>
         <w:rPr>
           <w:sz w:val="30"/>
@@ -1097,7 +1099,7 @@
         <w:lastRenderedPageBreak/>
         <w:t>LỜI CẢM ƠN</w:t>
       </w:r>
-      <w:bookmarkEnd w:id="2"/>
+      <w:bookmarkEnd w:id="3"/>
     </w:p>
     <w:p>
       <w:pPr>
@@ -1437,7 +1439,7 @@
           <w:sz w:val="30"/>
         </w:rPr>
       </w:pPr>
-      <w:bookmarkStart w:id="3" w:name="_Toc180079211"/>
+      <w:bookmarkStart w:id="4" w:name="_Toc180079211"/>
       <w:r>
         <w:rPr>
           <w:sz w:val="30"/>
@@ -1445,7 +1447,7 @@
         <w:lastRenderedPageBreak/>
         <w:t>NHẬN XÉT, ĐÁNH GIÁ, CHO ĐIỂM</w:t>
       </w:r>
-      <w:bookmarkEnd w:id="3"/>
+      <w:bookmarkEnd w:id="4"/>
       <w:r>
         <w:rPr>
           <w:sz w:val="30"/>
@@ -1699,7 +1701,7 @@
           <w:sz w:val="30"/>
         </w:rPr>
       </w:pPr>
-      <w:bookmarkStart w:id="4" w:name="_Toc180079212"/>
+      <w:bookmarkStart w:id="5" w:name="_Toc180079212"/>
       <w:r>
         <w:rPr>
           <w:sz w:val="30"/>
@@ -1707,7 +1709,7 @@
         <w:lastRenderedPageBreak/>
         <w:t>NHẬN XÉT, ĐÁNH GIÁ, CHO ĐIỂM</w:t>
       </w:r>
-      <w:bookmarkEnd w:id="4"/>
+      <w:bookmarkEnd w:id="5"/>
       <w:r>
         <w:rPr>
           <w:sz w:val="30"/>
@@ -1962,7 +1964,7 @@
           <w:lang w:val="en-US"/>
         </w:rPr>
       </w:pPr>
-      <w:bookmarkStart w:id="5" w:name="_Toc180079213"/>
+      <w:bookmarkStart w:id="6" w:name="_Toc180079213"/>
       <w:r>
         <w:rPr>
           <w:lang w:val="en-US"/>
@@ -1970,7 +1972,7 @@
         <w:lastRenderedPageBreak/>
         <w:t>MỤC LỤC</w:t>
       </w:r>
-      <w:bookmarkEnd w:id="5"/>
+      <w:bookmarkEnd w:id="6"/>
     </w:p>
     <w:sdt>
       <w:sdtPr>
@@ -6269,8 +6271,8 @@
           <w:szCs w:val="26"/>
         </w:rPr>
       </w:pPr>
-      <w:bookmarkStart w:id="6" w:name="_u3lk5s5cuxc3" w:colFirst="0" w:colLast="0"/>
-      <w:bookmarkEnd w:id="6"/>
+      <w:bookmarkStart w:id="7" w:name="_u3lk5s5cuxc3" w:colFirst="0" w:colLast="0"/>
+      <w:bookmarkEnd w:id="7"/>
       <w:r>
         <w:rPr>
           <w:rFonts w:ascii="Times New Roman" w:hAnsi="Times New Roman" w:cs="Times New Roman"/>
@@ -6289,7 +6291,7 @@
           <w:sz w:val="30"/>
         </w:rPr>
       </w:pPr>
-      <w:bookmarkStart w:id="7" w:name="_Toc180079214"/>
+      <w:bookmarkStart w:id="8" w:name="_Toc180079214"/>
       <w:r>
         <w:rPr>
           <w:sz w:val="30"/>
@@ -6297,7 +6299,7 @@
         <w:lastRenderedPageBreak/>
         <w:t>BẢNG VIẾT TẮT VÀ THUẬT NGỮ</w:t>
       </w:r>
-      <w:bookmarkEnd w:id="7"/>
+      <w:bookmarkEnd w:id="8"/>
     </w:p>
     <w:tbl>
       <w:tblPr>
@@ -7079,8 +7081,8 @@
           <w:sz w:val="30"/>
         </w:rPr>
       </w:pPr>
-      <w:bookmarkStart w:id="8" w:name="_9uko0uo6r0z" w:colFirst="0" w:colLast="0"/>
-      <w:bookmarkEnd w:id="8"/>
+      <w:bookmarkStart w:id="9" w:name="_9uko0uo6r0z" w:colFirst="0" w:colLast="0"/>
+      <w:bookmarkEnd w:id="9"/>
       <w:r>
         <w:br w:type="page"/>
       </w:r>
@@ -7103,13 +7105,13 @@
         <w:pStyle w:val="Heading1"/>
         <w:spacing w:before="60" w:after="60" w:line="360" w:lineRule="auto"/>
       </w:pPr>
-      <w:bookmarkStart w:id="9" w:name="_Toc122637541"/>
-      <w:bookmarkStart w:id="10" w:name="_Toc180079215"/>
+      <w:bookmarkStart w:id="10" w:name="_Toc122637541"/>
+      <w:bookmarkStart w:id="11" w:name="_Toc180079215"/>
       <w:r>
         <w:t>DANH SÁCH HÌNH VẼ</w:t>
       </w:r>
-      <w:bookmarkEnd w:id="9"/>
       <w:bookmarkEnd w:id="10"/>
+      <w:bookmarkEnd w:id="11"/>
     </w:p>
     <w:p>
       <w:pPr>
@@ -7845,13 +7847,13 @@
         <w:pStyle w:val="Heading1"/>
         <w:spacing w:before="60" w:after="60" w:line="360" w:lineRule="auto"/>
       </w:pPr>
-      <w:bookmarkStart w:id="11" w:name="_Toc122637542"/>
-      <w:bookmarkStart w:id="12" w:name="_Toc180079216"/>
+      <w:bookmarkStart w:id="12" w:name="_Toc122637542"/>
+      <w:bookmarkStart w:id="13" w:name="_Toc180079216"/>
       <w:r>
         <w:t>DANH SÁCH BẢNG</w:t>
       </w:r>
-      <w:bookmarkEnd w:id="11"/>
       <w:bookmarkEnd w:id="12"/>
+      <w:bookmarkEnd w:id="13"/>
     </w:p>
     <w:p>
       <w:pPr>
@@ -8096,7 +8098,7 @@
           <w:sz w:val="30"/>
         </w:rPr>
       </w:pPr>
-      <w:bookmarkStart w:id="13" w:name="_Toc180079217"/>
+      <w:bookmarkStart w:id="14" w:name="_Toc180079217"/>
       <w:r>
         <w:rPr>
           <w:sz w:val="30"/>
@@ -8104,7 +8106,7 @@
         <w:lastRenderedPageBreak/>
         <w:t>MỞ ĐẦU</w:t>
       </w:r>
-      <w:bookmarkEnd w:id="13"/>
+      <w:bookmarkEnd w:id="14"/>
     </w:p>
     <w:p>
       <w:pPr>
@@ -8412,8 +8414,8 @@
           <w:lang w:val="en-US"/>
         </w:rPr>
       </w:pPr>
-      <w:bookmarkStart w:id="14" w:name="OLE_LINK10"/>
-      <w:bookmarkStart w:id="15" w:name="OLE_LINK11"/>
+      <w:bookmarkStart w:id="15" w:name="OLE_LINK10"/>
+      <w:bookmarkStart w:id="16" w:name="OLE_LINK11"/>
       <w:r>
         <w:rPr>
           <w:rFonts w:ascii="Times New Roman" w:eastAsia="Times New Roman" w:hAnsi="Times New Roman" w:cs="Times New Roman"/>
@@ -8452,8 +8454,8 @@
         </w:rPr>
         <w:t>THIẾT KẾ HỆ THỐNG</w:t>
       </w:r>
-      <w:bookmarkEnd w:id="14"/>
       <w:bookmarkEnd w:id="15"/>
+      <w:bookmarkEnd w:id="16"/>
     </w:p>
     <w:p>
       <w:pPr>
@@ -8763,11 +8765,11 @@
           <w:lang w:val="en-US"/>
         </w:rPr>
       </w:pPr>
-      <w:bookmarkStart w:id="16" w:name="_l8do43lurwxa" w:colFirst="0" w:colLast="0"/>
-      <w:bookmarkStart w:id="17" w:name="_w4f1haqqt7g4" w:colFirst="0" w:colLast="0"/>
-      <w:bookmarkStart w:id="18" w:name="_Toc180079218"/>
-      <w:bookmarkEnd w:id="16"/>
+      <w:bookmarkStart w:id="17" w:name="_l8do43lurwxa" w:colFirst="0" w:colLast="0"/>
+      <w:bookmarkStart w:id="18" w:name="_w4f1haqqt7g4" w:colFirst="0" w:colLast="0"/>
+      <w:bookmarkStart w:id="19" w:name="_Toc180079218"/>
       <w:bookmarkEnd w:id="17"/>
+      <w:bookmarkEnd w:id="18"/>
       <w:r>
         <w:rPr>
           <w:sz w:val="30"/>
@@ -8775,7 +8777,7 @@
         <w:lastRenderedPageBreak/>
         <w:t xml:space="preserve">CHƯƠNG I. </w:t>
       </w:r>
-      <w:bookmarkEnd w:id="18"/>
+      <w:bookmarkEnd w:id="19"/>
       <w:r>
         <w:rPr>
           <w:sz w:val="30"/>
@@ -9311,7 +9313,7 @@
           <w:lang w:val="en-US"/>
         </w:rPr>
       </w:pPr>
-      <w:bookmarkStart w:id="19" w:name="_Toc180079220"/>
+      <w:bookmarkStart w:id="20" w:name="_Toc180079220"/>
       <w:r>
         <w:t>1.1</w:t>
       </w:r>
@@ -9342,7 +9344,7 @@
         </w:rPr>
         <w:t>)</w:t>
       </w:r>
-      <w:bookmarkEnd w:id="19"/>
+      <w:bookmarkEnd w:id="20"/>
     </w:p>
     <w:p>
       <w:pPr>
@@ -9427,7 +9429,7 @@
           <w:lang w:val="en-US"/>
         </w:rPr>
       </w:pPr>
-      <w:bookmarkStart w:id="20" w:name="_Toc180077938"/>
+      <w:bookmarkStart w:id="21" w:name="_Toc180077938"/>
       <w:r>
         <w:rPr>
           <w:rFonts w:eastAsia="Times New Roman" w:cs="Times New Roman"/>
@@ -9468,7 +9470,7 @@
         </w:rPr>
         <w:t>)</w:t>
       </w:r>
-      <w:bookmarkEnd w:id="20"/>
+      <w:bookmarkEnd w:id="21"/>
     </w:p>
     <w:p>
       <w:pPr>
@@ -9478,7 +9480,7 @@
           <w:lang w:val="en-US"/>
         </w:rPr>
       </w:pPr>
-      <w:bookmarkStart w:id="21" w:name="_Toc180079221"/>
+      <w:bookmarkStart w:id="22" w:name="_Toc180079221"/>
       <w:r>
         <w:rPr>
           <w:lang w:val="en-US"/>
@@ -9494,7 +9496,7 @@
         </w:rPr>
         <w:t>…</w:t>
       </w:r>
-      <w:bookmarkEnd w:id="21"/>
+      <w:bookmarkEnd w:id="22"/>
     </w:p>
     <w:p>
       <w:pPr>
@@ -9556,7 +9558,7 @@
           <w:lang w:val="en-US"/>
         </w:rPr>
       </w:pPr>
-      <w:bookmarkStart w:id="22" w:name="_Toc180078665"/>
+      <w:bookmarkStart w:id="23" w:name="_Toc180078665"/>
       <w:r>
         <w:rPr>
           <w:rFonts w:eastAsia="Times New Roman" w:cs="Times New Roman"/>
@@ -9598,7 +9600,7 @@
         </w:rPr>
         <w:t>)</w:t>
       </w:r>
-      <w:bookmarkEnd w:id="22"/>
+      <w:bookmarkEnd w:id="23"/>
     </w:p>
     <w:tbl>
       <w:tblPr>
@@ -10105,7 +10107,7 @@
           <w:lang w:val="en-US"/>
         </w:rPr>
       </w:pPr>
-      <w:bookmarkStart w:id="23" w:name="_Toc180079222"/>
+      <w:bookmarkStart w:id="24" w:name="_Toc180079222"/>
       <w:r>
         <w:rPr>
           <w:sz w:val="28"/>
@@ -10126,7 +10128,7 @@
         </w:rPr>
         <w:t>…</w:t>
       </w:r>
-      <w:bookmarkEnd w:id="23"/>
+      <w:bookmarkEnd w:id="24"/>
     </w:p>
     <w:p>
       <w:pPr>
@@ -10137,7 +10139,7 @@
           <w:lang w:val="en-US"/>
         </w:rPr>
       </w:pPr>
-      <w:bookmarkStart w:id="24" w:name="_Toc180079223"/>
+      <w:bookmarkStart w:id="25" w:name="_Toc180079223"/>
       <w:r>
         <w:rPr>
           <w:lang w:val="en-US"/>
@@ -10153,7 +10155,7 @@
         </w:rPr>
         <w:t>…</w:t>
       </w:r>
-      <w:bookmarkEnd w:id="24"/>
+      <w:bookmarkEnd w:id="25"/>
     </w:p>
     <w:p>
       <w:pPr>
@@ -10222,7 +10224,7 @@
           <w:lang w:val="en-US"/>
         </w:rPr>
       </w:pPr>
-      <w:bookmarkStart w:id="25" w:name="_Toc180079224"/>
+      <w:bookmarkStart w:id="26" w:name="_Toc180079224"/>
       <w:r>
         <w:rPr>
           <w:lang w:val="en-US"/>
@@ -10238,7 +10240,7 @@
         </w:rPr>
         <w:t>…</w:t>
       </w:r>
-      <w:bookmarkEnd w:id="25"/>
+      <w:bookmarkEnd w:id="26"/>
     </w:p>
     <w:p>
       <w:pPr>
@@ -10307,7 +10309,7 @@
           <w:lang w:val="en-US"/>
         </w:rPr>
       </w:pPr>
-      <w:bookmarkStart w:id="26" w:name="_Toc180079225"/>
+      <w:bookmarkStart w:id="27" w:name="_Toc180079225"/>
       <w:r>
         <w:rPr>
           <w:sz w:val="28"/>
@@ -10334,7 +10336,7 @@
         </w:rPr>
         <w:t>…</w:t>
       </w:r>
-      <w:bookmarkEnd w:id="26"/>
+      <w:bookmarkEnd w:id="27"/>
     </w:p>
     <w:p>
       <w:pPr>
@@ -10345,7 +10347,7 @@
           <w:lang w:val="en-US"/>
         </w:rPr>
       </w:pPr>
-      <w:bookmarkStart w:id="27" w:name="_Toc180079226"/>
+      <w:bookmarkStart w:id="28" w:name="_Toc180079226"/>
       <w:r>
         <w:rPr>
           <w:color w:val="000000" w:themeColor="text1"/>
@@ -10366,7 +10368,7 @@
         </w:rPr>
         <w:t>…</w:t>
       </w:r>
-      <w:bookmarkEnd w:id="27"/>
+      <w:bookmarkEnd w:id="28"/>
     </w:p>
     <w:p>
       <w:pPr>
@@ -10438,7 +10440,7 @@
           <w:lang w:val="en-US"/>
         </w:rPr>
       </w:pPr>
-      <w:bookmarkStart w:id="28" w:name="_Toc180079227"/>
+      <w:bookmarkStart w:id="29" w:name="_Toc180079227"/>
       <w:r>
         <w:rPr>
           <w:lang w:val="en-US"/>
@@ -10454,7 +10456,7 @@
         </w:rPr>
         <w:t>…</w:t>
       </w:r>
-      <w:bookmarkEnd w:id="28"/>
+      <w:bookmarkEnd w:id="29"/>
     </w:p>
     <w:p>
       <w:pPr>
@@ -10541,7 +10543,7 @@
           <w:lang w:val="en-US"/>
         </w:rPr>
       </w:pPr>
-      <w:bookmarkStart w:id="29" w:name="_Toc180077939"/>
+      <w:bookmarkStart w:id="30" w:name="_Toc180077939"/>
       <w:r>
         <w:rPr>
           <w:rFonts w:eastAsia="Times New Roman" w:cs="Times New Roman"/>
@@ -10595,7 +10597,7 @@
         </w:rPr>
         <w:t>)</w:t>
       </w:r>
-      <w:bookmarkEnd w:id="29"/>
+      <w:bookmarkEnd w:id="30"/>
     </w:p>
     <w:p>
       <w:pPr>
@@ -10607,7 +10609,7 @@
           <w:lang w:val="en-US"/>
         </w:rPr>
       </w:pPr>
-      <w:bookmarkStart w:id="30" w:name="_Toc180079228"/>
+      <w:bookmarkStart w:id="31" w:name="_Toc180079228"/>
       <w:r>
         <w:rPr>
           <w:sz w:val="28"/>
@@ -10661,7 +10663,7 @@
         </w:rPr>
         <w:t xml:space="preserve"> I</w:t>
       </w:r>
-      <w:bookmarkEnd w:id="30"/>
+      <w:bookmarkEnd w:id="31"/>
     </w:p>
     <w:p>
       <w:pPr>
@@ -10681,8 +10683,8 @@
           <w:docGrid w:linePitch="299"/>
         </w:sectPr>
       </w:pPr>
-      <w:bookmarkStart w:id="31" w:name="_1joftgfkd3kh" w:colFirst="0" w:colLast="0"/>
-      <w:bookmarkEnd w:id="31"/>
+      <w:bookmarkStart w:id="32" w:name="_1joftgfkd3kh" w:colFirst="0" w:colLast="0"/>
+      <w:bookmarkEnd w:id="32"/>
       <w:r>
         <w:rPr>
           <w:rFonts w:ascii="Times New Roman" w:eastAsia="Times New Roman" w:hAnsi="Times New Roman" w:cs="Times New Roman"/>
@@ -10747,7 +10749,7 @@
           <w:lang w:val="en-US"/>
         </w:rPr>
       </w:pPr>
-      <w:bookmarkStart w:id="32" w:name="_Toc180079229"/>
+      <w:bookmarkStart w:id="33" w:name="_Toc180079229"/>
       <w:r>
         <w:rPr>
           <w:sz w:val="30"/>
@@ -10755,7 +10757,7 @@
         <w:lastRenderedPageBreak/>
         <w:t xml:space="preserve">CHƯƠNG II. </w:t>
       </w:r>
-      <w:bookmarkEnd w:id="32"/>
+      <w:bookmarkEnd w:id="33"/>
       <w:r>
         <w:rPr>
           <w:sz w:val="30"/>
@@ -10803,7 +10805,7 @@
           <w:lang w:val="en-US"/>
         </w:rPr>
       </w:pPr>
-      <w:bookmarkStart w:id="33" w:name="_Toc180079230"/>
+      <w:bookmarkStart w:id="34" w:name="_Toc180079230"/>
       <w:r>
         <w:rPr>
           <w:sz w:val="28"/>
@@ -10817,7 +10819,7 @@
         </w:rPr>
         <w:t xml:space="preserve"> </w:t>
       </w:r>
-      <w:bookmarkEnd w:id="33"/>
+      <w:bookmarkEnd w:id="34"/>
       <w:r>
         <w:rPr>
           <w:sz w:val="28"/>
@@ -10834,7 +10836,7 @@
           <w:lang w:val="en-US"/>
         </w:rPr>
       </w:pPr>
-      <w:bookmarkStart w:id="34" w:name="_Toc180079231"/>
+      <w:bookmarkStart w:id="35" w:name="_Toc180079231"/>
       <w:r>
         <w:rPr>
           <w:lang w:val="en-US"/>
@@ -10844,7 +10846,7 @@
       <w:r>
         <w:t xml:space="preserve">.1 </w:t>
       </w:r>
-      <w:bookmarkEnd w:id="34"/>
+      <w:bookmarkEnd w:id="35"/>
       <w:r>
         <w:rPr>
           <w:lang w:val="en-US"/>
@@ -10960,7 +10962,7 @@
           <w:lang w:val="en-US"/>
         </w:rPr>
       </w:pPr>
-      <w:bookmarkStart w:id="35" w:name="_Toc180079232"/>
+      <w:bookmarkStart w:id="36" w:name="_Toc180079232"/>
       <w:r>
         <w:rPr>
           <w:lang w:val="en-US"/>
@@ -10979,7 +10981,7 @@
       <w:r>
         <w:t xml:space="preserve"> </w:t>
       </w:r>
-      <w:bookmarkEnd w:id="35"/>
+      <w:bookmarkEnd w:id="36"/>
       <w:r>
         <w:rPr>
           <w:lang w:val="en-US"/>
@@ -11219,14 +11221,14 @@
           <w:lang w:val="en-US"/>
         </w:rPr>
       </w:pPr>
-      <w:bookmarkStart w:id="36" w:name="_Toc180077940"/>
+      <w:bookmarkStart w:id="37" w:name="_Toc180077940"/>
       <w:r>
         <w:rPr>
           <w:rFonts w:eastAsia="Times New Roman" w:cs="Times New Roman"/>
         </w:rPr>
         <w:t xml:space="preserve">Hình 2.1 </w:t>
       </w:r>
-      <w:bookmarkEnd w:id="36"/>
+      <w:bookmarkEnd w:id="37"/>
       <w:r>
         <w:rPr>
           <w:rFonts w:eastAsia="Times New Roman" w:cs="Times New Roman"/>
@@ -11252,7 +11254,7 @@
           <w:lang w:val="en-US"/>
         </w:rPr>
       </w:pPr>
-      <w:bookmarkStart w:id="37" w:name="_Toc180079233"/>
+      <w:bookmarkStart w:id="38" w:name="_Toc180079233"/>
       <w:r>
         <w:rPr>
           <w:sz w:val="28"/>
@@ -11273,7 +11275,7 @@
         </w:rPr>
         <w:t xml:space="preserve"> </w:t>
       </w:r>
-      <w:bookmarkEnd w:id="37"/>
+      <w:bookmarkEnd w:id="38"/>
       <w:r>
         <w:rPr>
           <w:sz w:val="28"/>
@@ -11290,8 +11292,8 @@
           <w:lang w:val="en-US"/>
         </w:rPr>
       </w:pPr>
-      <w:bookmarkStart w:id="38" w:name="_Toc122637562"/>
-      <w:bookmarkStart w:id="39" w:name="_Toc180079234"/>
+      <w:bookmarkStart w:id="39" w:name="_Toc122637562"/>
+      <w:bookmarkStart w:id="40" w:name="_Toc180079234"/>
       <w:r>
         <w:rPr>
           <w:lang w:val="en-US"/>
@@ -11307,8 +11309,8 @@
       <w:r>
         <w:t xml:space="preserve">.1 </w:t>
       </w:r>
-      <w:bookmarkEnd w:id="38"/>
       <w:bookmarkEnd w:id="39"/>
+      <w:bookmarkEnd w:id="40"/>
       <w:r>
         <w:rPr>
           <w:lang w:val="en-US"/>
@@ -11353,8 +11355,8 @@
           <w:lang w:val="en-US"/>
         </w:rPr>
       </w:pPr>
-      <w:bookmarkStart w:id="40" w:name="_Toc122637563"/>
-      <w:bookmarkStart w:id="41" w:name="_Toc180079235"/>
+      <w:bookmarkStart w:id="41" w:name="_Toc122637563"/>
+      <w:bookmarkStart w:id="42" w:name="_Toc180079235"/>
       <w:r>
         <w:rPr>
           <w:lang w:val="en-US"/>
@@ -11370,8 +11372,8 @@
       <w:r>
         <w:t xml:space="preserve">.2 </w:t>
       </w:r>
-      <w:bookmarkEnd w:id="40"/>
       <w:bookmarkEnd w:id="41"/>
+      <w:bookmarkEnd w:id="42"/>
       <w:r>
         <w:rPr>
           <w:lang w:val="en-US"/>
@@ -12240,13 +12242,7 @@
         <w:rPr>
           <w:lang w:val="en-US"/>
         </w:rPr>
-        <w:t>Nodejs</w:t>
-      </w:r>
-      <w:r>
-        <w:rPr>
-          <w:lang w:val="en-US"/>
-        </w:rPr>
-        <w:t>:</w:t>
+        <w:t>Nodejs:</w:t>
       </w:r>
     </w:p>
     <w:p>
@@ -12481,13 +12477,7 @@
         <w:rPr>
           <w:lang w:val="en-US"/>
         </w:rPr>
-        <w:t>PostgreSQL</w:t>
-      </w:r>
-      <w:r>
-        <w:rPr>
-          <w:lang w:val="en-US"/>
-        </w:rPr>
-        <w:t>:</w:t>
+        <w:t>PostgreSQL:</w:t>
       </w:r>
     </w:p>
     <w:p>
@@ -12728,7 +12718,7 @@
           <w:lang w:val="en-US"/>
         </w:rPr>
       </w:pPr>
-      <w:bookmarkStart w:id="42" w:name="_Toc180079236"/>
+      <w:bookmarkStart w:id="43" w:name="_Toc180079236"/>
       <w:r>
         <w:rPr>
           <w:sz w:val="28"/>
@@ -12798,7 +12788,7 @@
         </w:rPr>
         <w:t>II</w:t>
       </w:r>
-      <w:bookmarkEnd w:id="42"/>
+      <w:bookmarkEnd w:id="43"/>
     </w:p>
     <w:p>
       <w:pPr>
@@ -12885,7 +12875,7 @@
           <w:sz w:val="30"/>
         </w:rPr>
       </w:pPr>
-      <w:bookmarkStart w:id="43" w:name="_Toc180079237"/>
+      <w:bookmarkStart w:id="44" w:name="_Toc180079237"/>
       <w:r>
         <w:rPr>
           <w:sz w:val="30"/>
@@ -12906,7 +12896,7 @@
         </w:rPr>
         <w:t xml:space="preserve">. </w:t>
       </w:r>
-      <w:bookmarkEnd w:id="43"/>
+      <w:bookmarkEnd w:id="44"/>
       <w:r>
         <w:rPr>
           <w:sz w:val="30"/>
@@ -12954,7 +12944,7 @@
           <w:lang w:val="en-US"/>
         </w:rPr>
       </w:pPr>
-      <w:bookmarkStart w:id="44" w:name="_Toc180079238"/>
+      <w:bookmarkStart w:id="45" w:name="_Toc180079238"/>
       <w:r>
         <w:rPr>
           <w:sz w:val="28"/>
@@ -12988,7 +12978,7 @@
         </w:rPr>
         <w:t>…</w:t>
       </w:r>
-      <w:bookmarkEnd w:id="44"/>
+      <w:bookmarkEnd w:id="45"/>
     </w:p>
     <w:p>
       <w:pPr>
@@ -13047,8 +13037,6 @@
         </w:rPr>
         <w:t>.</w:t>
       </w:r>
-      <w:bookmarkStart w:id="45" w:name="_GoBack"/>
-      <w:bookmarkEnd w:id="45"/>
     </w:p>
     <w:p>
       <w:pPr>
@@ -24141,7 +24129,7 @@
 </file>
 
 <file path=customXml/itemProps1.xml><?xml version="1.0" encoding="utf-8"?>
-<ds:datastoreItem xmlns:ds="http://schemas.openxmlformats.org/officeDocument/2006/customXml" ds:itemID="{53643C75-6713-4DEE-BD1B-2665510D7629}">
+<ds:datastoreItem xmlns:ds="http://schemas.openxmlformats.org/officeDocument/2006/customXml" ds:itemID="{4E93F677-3974-4E38-9BDE-0FAF771F711A}">
   <ds:schemaRefs>
     <ds:schemaRef ds:uri="http://schemas.openxmlformats.org/officeDocument/2006/bibliography"/>
   </ds:schemaRefs>

</xml_diff>